<commit_message>
ajout des derniers fichiers
</commit_message>
<xml_diff>
--- a/Annee2/stage/LettreMotivation.docx
+++ b/Annee2/stage/LettreMotivation.docx
@@ -1,38 +1,44 @@
 
 <file path=word/document.xml><?xml version="1.0" encoding="utf-8"?>
-<w:document xmlns:wpc="http://schemas.microsoft.com/office/word/2010/wordprocessingCanvas" xmlns:cx="http://schemas.microsoft.com/office/drawing/2014/chartex" xmlns:cx1="http://schemas.microsoft.com/office/drawing/2015/9/8/chartex" xmlns:cx2="http://schemas.microsoft.com/office/drawing/2015/10/21/chartex" xmlns:cx3="http://schemas.microsoft.com/office/drawing/2016/5/9/chartex" xmlns:cx4="http://schemas.microsoft.com/office/drawing/2016/5/10/chartex" xmlns:cx5="http://schemas.microsoft.com/office/drawing/2016/5/11/chartex" xmlns:cx6="http://schemas.microsoft.com/office/drawing/2016/5/12/chartex" xmlns:cx7="http://schemas.microsoft.com/office/drawing/2016/5/13/chartex" xmlns:cx8="http://schemas.microsoft.com/office/drawing/2016/5/14/chartex" xmlns:mc="http://schemas.openxmlformats.org/markup-compatibility/2006" xmlns:aink="http://schemas.microsoft.com/office/drawing/2016/ink" xmlns:am3d="http://schemas.microsoft.com/office/drawing/2017/model3d" xmlns:o="urn:schemas-microsoft-com:office:office" xmlns:oel="http://schemas.microsoft.com/office/2019/extlst" xmlns:r="http://schemas.openxmlformats.org/officeDocument/2006/relationships" xmlns:m="http://schemas.openxmlformats.org/officeDocument/2006/math" xmlns:v="urn:schemas-microsoft-com:vml" xmlns:wp14="http://schemas.microsoft.com/office/word/2010/wordprocessingDrawing" xmlns:wp="http://schemas.openxmlformats.org/drawingml/2006/wordprocessingDrawing" xmlns:w10="urn:schemas-microsoft-com:office:word" xmlns:w="http://schemas.openxmlformats.org/wordprocessingml/2006/main" xmlns:w14="http://schemas.microsoft.com/office/word/2010/wordml" xmlns:w15="http://schemas.microsoft.com/office/word/2012/wordml" xmlns:w16cex="http://schemas.microsoft.com/office/word/2018/wordml/cex" xmlns:w16cid="http://schemas.microsoft.com/office/word/2016/wordml/cid" xmlns:w16="http://schemas.microsoft.com/office/word/2018/wordml" xmlns:w16sdtdh="http://schemas.microsoft.com/office/word/2020/wordml/sdtdatahash" xmlns:w16se="http://schemas.microsoft.com/office/word/2015/wordml/symex" xmlns:wpg="http://schemas.microsoft.com/office/word/2010/wordprocessingGroup" xmlns:wpi="http://schemas.microsoft.com/office/word/2010/wordprocessingInk" xmlns:wne="http://schemas.microsoft.com/office/word/2006/wordml" xmlns:wps="http://schemas.microsoft.com/office/word/2010/wordprocessingShape" mc:Ignorable="w14 w15 w16se w16cid w16 w16cex w16sdtdh wp14">
+<w:document xmlns:o="urn:schemas-microsoft-com:office:office" xmlns:r="http://schemas.openxmlformats.org/officeDocument/2006/relationships" xmlns:v="urn:schemas-microsoft-com:vml" xmlns:w="http://schemas.openxmlformats.org/wordprocessingml/2006/main" xmlns:w10="urn:schemas-microsoft-com:office:word" xmlns:wp="http://schemas.openxmlformats.org/drawingml/2006/wordprocessingDrawing" xmlns:wps="http://schemas.microsoft.com/office/word/2010/wordprocessingShape" xmlns:wpg="http://schemas.microsoft.com/office/word/2010/wordprocessingGroup" xmlns:mc="http://schemas.openxmlformats.org/markup-compatibility/2006" xmlns:wp14="http://schemas.microsoft.com/office/word/2010/wordprocessingDrawing" xmlns:w14="http://schemas.microsoft.com/office/word/2010/wordml" xmlns:w15="http://schemas.microsoft.com/office/word/2012/wordml" mc:Ignorable="w14 wp14 w15">
   <w:body>
     <w:p>
       <w:pPr>
-        <w:spacing w:after="0"/>
-        <w:ind w:left="-1440" w:right="10470"/>
+        <w:pStyle w:val="Normal"/>
+        <w:spacing w:before="0" w:after="0"/>
+        <w:ind w:left="-1440" w:right="10470" w:hanging="0"/>
+        <w:rPr/>
       </w:pPr>
+      <w:r>
+        <w:rPr/>
+      </w:r>
     </w:p>
     <w:tbl>
       <w:tblPr>
         <w:tblStyle w:val="TableGrid"/>
         <w:tblW w:w="11008" w:type="dxa"/>
+        <w:jc w:val="left"/>
         <w:tblInd w:w="-878" w:type="dxa"/>
+        <w:tblLayout w:type="fixed"/>
         <w:tblCellMar>
           <w:top w:w="0" w:type="dxa"/>
           <w:left w:w="115" w:type="dxa"/>
           <w:bottom w:w="0" w:type="dxa"/>
           <w:right w:w="115" w:type="dxa"/>
         </w:tblCellMar>
-        <w:tblLook w:val="04A0" w:firstRow="1" w:lastRow="0" w:firstColumn="1" w:lastColumn="0" w:noHBand="0" w:noVBand="1"/>
+        <w:tblLook w:val="04a0" w:noHBand="0" w:noVBand="1" w:firstColumn="1" w:lastRow="0" w:lastColumn="0" w:firstRow="1"/>
       </w:tblPr>
       <w:tblGrid>
         <w:gridCol w:w="11008"/>
       </w:tblGrid>
       <w:tr>
         <w:trPr>
-          <w:trHeight w:val="233"/>
+          <w:trHeight w:val="233" w:hRule="atLeast"/>
         </w:trPr>
         <w:tc>
           <w:tcPr>
             <w:tcW w:w="11008" w:type="dxa"/>
             <w:tcBorders>
-              <w:top w:val="nil"/>
               <w:left w:val="single" w:sz="6" w:space="0" w:color="4F674F"/>
               <w:bottom w:val="single" w:sz="6" w:space="0" w:color="4F674F"/>
               <w:right w:val="single" w:sz="6" w:space="0" w:color="4F674F"/>
@@ -41,7 +47,9 @@
           </w:tcPr>
           <w:p>
             <w:pPr>
-              <w:spacing w:after="0" w:line="240" w:lineRule="auto"/>
+              <w:pStyle w:val="Normal"/>
+              <w:widowControl/>
+              <w:spacing w:lineRule="auto" w:line="240" w:before="0" w:after="0"/>
               <w:jc w:val="center"/>
               <w:rPr>
                 <w:sz w:val="54"/>
@@ -52,20 +60,32 @@
               <w:rPr>
                 <w:b/>
                 <w:color w:val="4F674F"/>
+                <w:kern w:val="2"/>
                 <w:sz w:val="54"/>
                 <w:szCs w:val="54"/>
+                <w:lang w:val="fr-FR" w:eastAsia="fr-FR" w:bidi="ar-SA"/>
               </w:rPr>
               <w:t>Maxime MONTOURO</w:t>
             </w:r>
           </w:p>
           <w:p>
             <w:pPr>
-              <w:spacing w:after="0" w:line="240" w:lineRule="auto"/>
+              <w:pStyle w:val="Normal"/>
+              <w:widowControl/>
+              <w:spacing w:lineRule="auto" w:line="240" w:before="0" w:after="0"/>
               <w:jc w:val="center"/>
+              <w:rPr>
+                <w:kern w:val="2"/>
+                <w:szCs w:val="24"/>
+                <w:lang w:val="fr-FR" w:eastAsia="fr-FR" w:bidi="ar-SA"/>
+              </w:rPr>
             </w:pPr>
             <w:r>
               <w:rPr>
                 <w:color w:val="4F674F"/>
+                <w:kern w:val="2"/>
+                <w:szCs w:val="24"/>
+                <w:lang w:val="fr-FR" w:eastAsia="fr-FR" w:bidi="ar-SA"/>
               </w:rPr>
               <w:t>max.montouro@gmail.com</w:t>
             </w:r>
@@ -73,38 +93,42 @@
         </w:tc>
       </w:tr>
     </w:tbl>
-    <w:p/>
     <w:p>
       <w:pPr>
-        <w:spacing w:after="0"/>
-        <w:ind w:left="-1440" w:right="10470"/>
+        <w:pStyle w:val="Normal"/>
+        <w:rPr/>
       </w:pPr>
+      <w:r>
+        <w:rPr/>
+      </w:r>
     </w:p>
     <w:tbl>
       <w:tblPr>
         <w:tblStyle w:val="TableGrid"/>
         <w:tblW w:w="10959" w:type="dxa"/>
+        <w:jc w:val="left"/>
         <w:tblInd w:w="-878" w:type="dxa"/>
+        <w:tblLayout w:type="fixed"/>
         <w:tblCellMar>
           <w:top w:w="66" w:type="dxa"/>
           <w:left w:w="97" w:type="dxa"/>
           <w:bottom w:w="0" w:type="dxa"/>
           <w:right w:w="41" w:type="dxa"/>
         </w:tblCellMar>
-        <w:tblLook w:val="04A0" w:firstRow="1" w:lastRow="0" w:firstColumn="1" w:lastColumn="0" w:noHBand="0" w:noVBand="1"/>
+        <w:tblLook w:val="04a0" w:noHBand="0" w:noVBand="1" w:firstColumn="1" w:lastRow="0" w:lastColumn="0" w:firstRow="1"/>
       </w:tblPr>
       <w:tblGrid>
-        <w:gridCol w:w="799"/>
-        <w:gridCol w:w="9361"/>
+        <w:gridCol w:w="798"/>
+        <w:gridCol w:w="9362"/>
         <w:gridCol w:w="799"/>
       </w:tblGrid>
       <w:tr>
         <w:trPr>
-          <w:trHeight w:val="11997"/>
+          <w:trHeight w:val="11997" w:hRule="atLeast"/>
         </w:trPr>
         <w:tc>
           <w:tcPr>
-            <w:tcW w:w="799" w:type="dxa"/>
+            <w:tcW w:w="798" w:type="dxa"/>
             <w:tcBorders>
               <w:top w:val="single" w:sz="6" w:space="0" w:color="FFFFFF"/>
               <w:left w:val="single" w:sz="6" w:space="0" w:color="4F674F"/>
@@ -112,11 +136,30 @@
               <w:right w:val="single" w:sz="6" w:space="0" w:color="FFFFFF"/>
             </w:tcBorders>
           </w:tcPr>
-          <w:p/>
+          <w:p>
+            <w:pPr>
+              <w:pStyle w:val="Normal"/>
+              <w:widowControl/>
+              <w:spacing w:before="0" w:after="0"/>
+              <w:jc w:val="left"/>
+              <w:rPr>
+                <w:kern w:val="2"/>
+                <w:szCs w:val="24"/>
+                <w:lang w:val="fr-FR" w:eastAsia="fr-FR" w:bidi="ar-SA"/>
+              </w:rPr>
+            </w:pPr>
+            <w:r>
+              <w:rPr>
+                <w:kern w:val="2"/>
+                <w:szCs w:val="24"/>
+                <w:lang w:val="fr-FR" w:eastAsia="fr-FR" w:bidi="ar-SA"/>
+              </w:rPr>
+            </w:r>
+          </w:p>
         </w:tc>
         <w:tc>
           <w:tcPr>
-            <w:tcW w:w="9361" w:type="dxa"/>
+            <w:tcW w:w="9362" w:type="dxa"/>
             <w:tcBorders>
               <w:top w:val="single" w:sz="6" w:space="0" w:color="FFFFFF"/>
               <w:left w:val="single" w:sz="6" w:space="0" w:color="FFFFFF"/>
@@ -126,312 +169,353 @@
           </w:tcPr>
           <w:p>
             <w:pPr>
-              <w:spacing w:after="224" w:line="240" w:lineRule="auto"/>
-            </w:pPr>
-            <w:r>
-              <w:rPr>
+              <w:pStyle w:val="Normal"/>
+              <w:widowControl/>
+              <w:spacing w:lineRule="auto" w:line="240" w:before="0" w:after="224"/>
+              <w:jc w:val="left"/>
+              <w:rPr>
+                <w:kern w:val="2"/>
+                <w:szCs w:val="24"/>
+                <w:lang w:val="fr-FR" w:eastAsia="fr-FR" w:bidi="ar-SA"/>
+              </w:rPr>
+            </w:pPr>
+            <w:r>
+              <w:rPr>
+                <w:kern w:val="2"/>
                 <w:sz w:val="24"/>
-              </w:rPr>
-              <w:t xml:space="preserve">8 </w:t>
-            </w:r>
-            <w:r>
-              <w:rPr>
-                <w:sz w:val="24"/>
-              </w:rPr>
-              <w:t>février</w:t>
-            </w:r>
-            <w:r>
-              <w:rPr>
-                <w:sz w:val="24"/>
-              </w:rPr>
-              <w:t xml:space="preserve"> 2024</w:t>
-            </w:r>
-          </w:p>
-          <w:p>
-            <w:pPr>
-              <w:spacing w:after="194" w:line="240" w:lineRule="auto"/>
+                <w:szCs w:val="24"/>
+                <w:lang w:val="fr-FR" w:eastAsia="fr-FR" w:bidi="ar-SA"/>
+              </w:rPr>
+              <w:t>8 février 2024</w:t>
+            </w:r>
+          </w:p>
+          <w:p>
+            <w:pPr>
+              <w:pStyle w:val="Normal"/>
+              <w:widowControl/>
+              <w:spacing w:lineRule="auto" w:line="240" w:before="0" w:after="194"/>
+              <w:jc w:val="left"/>
+              <w:rPr>
+                <w:kern w:val="2"/>
+                <w:szCs w:val="24"/>
+                <w:lang w:val="fr-FR" w:eastAsia="fr-FR" w:bidi="ar-SA"/>
+              </w:rPr>
             </w:pPr>
             <w:r>
               <w:rPr>
                 <w:b/>
                 <w:color w:val="4F674F"/>
+                <w:kern w:val="2"/>
                 <w:sz w:val="24"/>
+                <w:szCs w:val="24"/>
+                <w:lang w:val="fr-FR" w:eastAsia="fr-FR" w:bidi="ar-SA"/>
               </w:rPr>
               <w:t>Candidature pour un stage</w:t>
             </w:r>
           </w:p>
           <w:p>
             <w:pPr>
-              <w:spacing w:after="265" w:line="240" w:lineRule="auto"/>
+              <w:pStyle w:val="Normal"/>
+              <w:widowControl/>
+              <w:spacing w:lineRule="auto" w:line="240" w:before="0" w:after="265"/>
+              <w:jc w:val="left"/>
+              <w:rPr>
+                <w:kern w:val="2"/>
+                <w:szCs w:val="24"/>
+                <w:lang w:val="fr-FR" w:eastAsia="fr-FR" w:bidi="ar-SA"/>
+              </w:rPr>
             </w:pPr>
             <w:r>
               <w:rPr>
                 <w:b/>
                 <w:color w:val="4F674F"/>
+                <w:kern w:val="2"/>
+                <w:szCs w:val="24"/>
+                <w:lang w:val="fr-FR" w:eastAsia="fr-FR" w:bidi="ar-SA"/>
               </w:rPr>
               <w:t>Madame, Monsieur,</w:t>
             </w:r>
           </w:p>
           <w:p>
             <w:pPr>
-              <w:spacing w:after="255" w:line="240" w:lineRule="auto"/>
+              <w:pStyle w:val="Normal"/>
+              <w:widowControl/>
+              <w:spacing w:lineRule="auto" w:line="240" w:before="0" w:after="255"/>
               <w:jc w:val="both"/>
-            </w:pPr>
-            <w:r>
-              <w:rPr>
+              <w:rPr>
+                <w:kern w:val="2"/>
+                <w:szCs w:val="24"/>
+                <w:lang w:val="fr-FR" w:eastAsia="fr-FR" w:bidi="ar-SA"/>
+              </w:rPr>
+            </w:pPr>
+            <w:r>
+              <w:rPr>
+                <w:kern w:val="2"/>
                 <w:sz w:val="24"/>
-              </w:rPr>
-              <w:t xml:space="preserve">Au cours de mes recherches de stage, </w:t>
-            </w:r>
-            <w:r>
-              <w:rPr>
+                <w:szCs w:val="24"/>
+                <w:lang w:val="fr-FR" w:eastAsia="fr-FR" w:bidi="ar-SA"/>
+              </w:rPr>
+              <w:t xml:space="preserve">Au cours de mes recherches de stage, j’ai découvert l’univers de votre entreprise qui m’a directement interpellé. En effet, au-delà de certains commentaires positifs à votre égard, j’ai écouté mon instinct et souhaiterais postuler pour un stage au sein de votre entreprise. </w:t>
+            </w:r>
+          </w:p>
+          <w:p>
+            <w:pPr>
+              <w:pStyle w:val="Normal"/>
+              <w:widowControl/>
+              <w:spacing w:lineRule="auto" w:line="240" w:before="0" w:after="240"/>
+              <w:jc w:val="both"/>
+              <w:rPr>
+                <w:kern w:val="2"/>
+                <w:szCs w:val="24"/>
+                <w:lang w:val="fr-FR" w:eastAsia="fr-FR" w:bidi="ar-SA"/>
+              </w:rPr>
+            </w:pPr>
+            <w:r>
+              <w:rPr>
+                <w:kern w:val="2"/>
                 <w:sz w:val="24"/>
-              </w:rPr>
-              <w:t>j’ai</w:t>
-            </w:r>
-            <w:r>
-              <w:rPr>
+                <w:szCs w:val="24"/>
+                <w:lang w:val="fr-FR" w:eastAsia="fr-FR" w:bidi="ar-SA"/>
+              </w:rPr>
+              <w:t xml:space="preserve">Je suis en deuxième année de BUT Informatique à Bayonne et je dois réaliser un stage de 10 semaines (du 8 avril au 14 juin 2024). Vous êtes une entreprise qui évolue dans un domaine qui m’intéresse : le Développement Web. </w:t>
+            </w:r>
+          </w:p>
+          <w:p>
+            <w:pPr>
+              <w:pStyle w:val="Normal"/>
+              <w:widowControl/>
+              <w:spacing w:lineRule="auto" w:line="240" w:before="0" w:after="251"/>
+              <w:jc w:val="both"/>
+              <w:rPr/>
+            </w:pPr>
+            <w:r>
+              <w:rPr>
+                <w:kern w:val="2"/>
                 <w:sz w:val="24"/>
-              </w:rPr>
-              <w:t xml:space="preserve"> découvert l’univers de votre </w:t>
-            </w:r>
-            <w:r>
-              <w:rPr>
+                <w:szCs w:val="24"/>
+                <w:lang w:val="fr-FR" w:eastAsia="fr-FR" w:bidi="ar-SA"/>
+              </w:rPr>
+              <w:t xml:space="preserve">Durant ma formation j’ai été amené à apprendre différents langages de programmation comme le C++, Python, PHP, HTML/CSS/JS ou encore la gestion du Shell, ou encore des technologies comme GIT. En parallèle, j’ai pu m’améliorer en gérant ces langages en pratiquant sur des plateformes comme : </w:t>
+            </w:r>
+            <w:r>
+              <w:rPr>
+                <w:i/>
+                <w:kern w:val="2"/>
                 <w:sz w:val="24"/>
-              </w:rPr>
-              <w:t>entreprise qui m’a directement interpellé. En effet, au-delà de certains commentaires positifs à votre égard, j’ai écouté mon instinct et souhaiterais postuler</w:t>
-            </w:r>
-            <w:r>
-              <w:rPr>
+                <w:szCs w:val="24"/>
+                <w:lang w:val="fr-FR" w:eastAsia="fr-FR" w:bidi="ar-SA"/>
+              </w:rPr>
+              <w:t>Open Classroom</w:t>
+            </w:r>
+            <w:r>
+              <w:rPr>
+                <w:kern w:val="2"/>
                 <w:sz w:val="24"/>
-              </w:rPr>
-              <w:t xml:space="preserve"> </w:t>
-            </w:r>
-            <w:r>
-              <w:rPr>
-                <w:sz w:val="24"/>
-              </w:rPr>
-              <w:t xml:space="preserve">pour </w:t>
-            </w:r>
-            <w:r>
-              <w:rPr>
-                <w:sz w:val="24"/>
-              </w:rPr>
-              <w:t xml:space="preserve">un stage au sein de votre entreprise. </w:t>
-            </w:r>
-          </w:p>
-          <w:p>
-            <w:pPr>
-              <w:spacing w:after="240" w:line="240" w:lineRule="auto"/>
-              <w:jc w:val="both"/>
-            </w:pPr>
-            <w:r>
-              <w:rPr>
-                <w:sz w:val="24"/>
-              </w:rPr>
-              <w:t xml:space="preserve">Je suis en deuxième année de BUT Informatique à Bayonne et je dois réaliser un stage de 10 semaines (du 8 avril au 14 juin 2024). Vous êtes une entreprise qui évolue dans un domaine qui m’intéresse : le Développement Web. </w:t>
-            </w:r>
-          </w:p>
-          <w:p>
-            <w:pPr>
-              <w:spacing w:after="251" w:line="240" w:lineRule="auto"/>
-              <w:jc w:val="both"/>
-            </w:pPr>
-            <w:r>
-              <w:rPr>
-                <w:sz w:val="24"/>
-              </w:rPr>
-              <w:t xml:space="preserve">Durant ma formation j’ai été amené à apprendre différents langages de programmation comme le C++, Python, PHP, HTML/CSS/JS ou encore la gestion du Shell, ou encore des technologies comme GIT. En parallèle, j’ai pu m’améliorer en gérant ces langages en pratiquant sur des plateformes </w:t>
-            </w:r>
-            <w:r>
-              <w:rPr>
-                <w:sz w:val="24"/>
-              </w:rPr>
-              <w:t>comme :</w:t>
-            </w:r>
-            <w:r>
-              <w:rPr>
-                <w:sz w:val="24"/>
-              </w:rPr>
-              <w:t xml:space="preserve"> </w:t>
-            </w:r>
-            <w:r>
-              <w:rPr>
-                <w:i/>
-                <w:sz w:val="24"/>
-              </w:rPr>
-              <w:t>Open Classroom</w:t>
-            </w:r>
-            <w:r>
-              <w:rPr>
-                <w:sz w:val="24"/>
-              </w:rPr>
-              <w:t>. (</w:t>
-            </w:r>
-            <w:r>
-              <w:rPr>
-                <w:sz w:val="24"/>
-              </w:rPr>
-              <w:t>GitHub:</w:t>
-            </w:r>
-            <w:r>
-              <w:rPr>
-                <w:sz w:val="24"/>
-              </w:rPr>
-              <w:t xml:space="preserve"> </w:t>
-            </w:r>
-            <w:hyperlink r:id="rId4" w:history="1">
+                <w:szCs w:val="24"/>
+                <w:lang w:val="fr-FR" w:eastAsia="fr-FR" w:bidi="ar-SA"/>
+              </w:rPr>
+              <w:t xml:space="preserve">. (GitHub: </w:t>
+            </w:r>
+            <w:hyperlink r:id="rId2">
               <w:r>
                 <w:rPr>
-                  <w:rStyle w:val="Lienhypertexte"/>
+                  <w:rStyle w:val="InternetLink"/>
+                  <w:kern w:val="2"/>
                   <w:sz w:val="24"/>
+                  <w:szCs w:val="24"/>
+                  <w:lang w:val="fr-FR" w:eastAsia="fr-FR" w:bidi="ar-SA"/>
                 </w:rPr>
                 <w:t>https://</w:t>
               </w:r>
             </w:hyperlink>
-            <w:hyperlink r:id="rId5">
+            <w:hyperlink r:id="rId3">
               <w:r>
                 <w:rPr>
                   <w:color w:val="1A62FF"/>
+                  <w:kern w:val="2"/>
                   <w:sz w:val="24"/>
+                  <w:szCs w:val="24"/>
+                  <w:lang w:val="fr-FR" w:eastAsia="fr-FR" w:bidi="ar-SA"/>
                 </w:rPr>
                 <w:t>g</w:t>
               </w:r>
             </w:hyperlink>
-            <w:hyperlink r:id="rId6">
+            <w:hyperlink r:id="rId4">
               <w:r>
                 <w:rPr>
                   <w:color w:val="1A62FF"/>
+                  <w:kern w:val="2"/>
                   <w:sz w:val="24"/>
+                  <w:szCs w:val="24"/>
                   <w:u w:val="single" w:color="1A62FF"/>
+                  <w:lang w:val="fr-FR" w:eastAsia="fr-FR" w:bidi="ar-SA"/>
                 </w:rPr>
                 <w:t>ithub.com/MaxMontouro</w:t>
               </w:r>
             </w:hyperlink>
             <w:r>
               <w:rPr>
+                <w:kern w:val="2"/>
                 <w:sz w:val="24"/>
+                <w:szCs w:val="24"/>
+                <w:lang w:val="fr-FR" w:eastAsia="fr-FR" w:bidi="ar-SA"/>
               </w:rPr>
               <w:t xml:space="preserve">). </w:t>
             </w:r>
           </w:p>
           <w:p>
             <w:pPr>
-              <w:spacing w:after="240" w:line="240" w:lineRule="auto"/>
+              <w:pStyle w:val="Normal"/>
+              <w:widowControl/>
+              <w:spacing w:lineRule="auto" w:line="240" w:before="0" w:after="240"/>
               <w:jc w:val="both"/>
-            </w:pPr>
-            <w:r>
-              <w:rPr>
+              <w:rPr>
+                <w:kern w:val="2"/>
+                <w:szCs w:val="24"/>
+                <w:lang w:val="fr-FR" w:eastAsia="fr-FR" w:bidi="ar-SA"/>
+              </w:rPr>
+            </w:pPr>
+            <w:r>
+              <w:rPr>
+                <w:kern w:val="2"/>
                 <w:sz w:val="24"/>
+                <w:szCs w:val="24"/>
+                <w:lang w:val="fr-FR" w:eastAsia="fr-FR" w:bidi="ar-SA"/>
               </w:rPr>
               <w:t xml:space="preserve">Au cours de ma formation, j’ai été amené à travailler et collaborer au sein d’une équipe informatique (en utilisant la méthode agile notamment). Ces projets m’ont permis de mettre en lumière et de pratiquer les divers enseignements réalisés au cours de mon parcours dans l’enseignement supérieur.   </w:t>
             </w:r>
           </w:p>
           <w:p>
             <w:pPr>
-              <w:spacing w:after="234" w:line="240" w:lineRule="auto"/>
-              <w:ind w:right="37"/>
+              <w:pStyle w:val="Normal"/>
+              <w:widowControl/>
+              <w:spacing w:lineRule="auto" w:line="240" w:before="0" w:after="234"/>
+              <w:ind w:right="37" w:hanging="0"/>
               <w:jc w:val="both"/>
-            </w:pPr>
-            <w:r>
-              <w:rPr>
+              <w:rPr>
+                <w:kern w:val="2"/>
+                <w:szCs w:val="24"/>
+                <w:lang w:val="fr-FR" w:eastAsia="fr-FR" w:bidi="ar-SA"/>
+              </w:rPr>
+            </w:pPr>
+            <w:r>
+              <w:rPr>
+                <w:kern w:val="2"/>
                 <w:sz w:val="24"/>
-              </w:rPr>
-              <w:t xml:space="preserve">En dehors de ma scolarité, je pratique du sport quasi quotidiennement. Étant </w:t>
-            </w:r>
-            <w:r>
-              <w:rPr>
+                <w:szCs w:val="24"/>
+                <w:lang w:val="fr-FR" w:eastAsia="fr-FR" w:bidi="ar-SA"/>
+              </w:rPr>
+              <w:t xml:space="preserve">En dehors de ma scolarité, je pratique du sport quasi quotidiennement. Étant né au Pays basque et le rugby étant une tradition, je le pratique depuis de nombreuses années. En complément, je pratique la musculation. Cette combinaison m’apporte au quotidien un bien-être physique mais aussi mental et me permet d’avancer au mieux dans ma vie tant au niveau personnel ou professionnel. </w:t>
+            </w:r>
+          </w:p>
+          <w:p>
+            <w:pPr>
+              <w:pStyle w:val="Normal"/>
+              <w:widowControl/>
+              <w:spacing w:lineRule="auto" w:line="240" w:before="0" w:after="255"/>
+              <w:jc w:val="both"/>
+              <w:rPr>
+                <w:kern w:val="2"/>
+                <w:szCs w:val="24"/>
+                <w:lang w:val="fr-FR" w:eastAsia="fr-FR" w:bidi="ar-SA"/>
+              </w:rPr>
+            </w:pPr>
+            <w:r>
+              <w:rPr>
+                <w:kern w:val="2"/>
                 <w:sz w:val="24"/>
-              </w:rPr>
-              <w:t xml:space="preserve">né au Pays basque et le rugby étant une tradition, je le pratique depuis de nombreuses années. En complément, je pratique la musculation. Cette combinaison m’apporte </w:t>
-            </w:r>
-            <w:r>
-              <w:rPr>
+                <w:szCs w:val="24"/>
+                <w:lang w:val="fr-FR" w:eastAsia="fr-FR" w:bidi="ar-SA"/>
+              </w:rPr>
+              <w:t xml:space="preserve">Au sein d’une entreprise, je pense pouvoir apporter mon énergie et ma bonne humeur. Ne restant jamais sans rien faire et aimant constamment apprendre, j’espère pouvoir m’améliorer et découvrir de nouvelles choses. </w:t>
+            </w:r>
+          </w:p>
+          <w:p>
+            <w:pPr>
+              <w:pStyle w:val="Normal"/>
+              <w:widowControl/>
+              <w:spacing w:lineRule="auto" w:line="240" w:before="0" w:after="240"/>
+              <w:jc w:val="both"/>
+              <w:rPr>
+                <w:kern w:val="2"/>
+                <w:szCs w:val="24"/>
+                <w:lang w:val="fr-FR" w:eastAsia="fr-FR" w:bidi="ar-SA"/>
+              </w:rPr>
+            </w:pPr>
+            <w:r>
+              <w:rPr>
+                <w:kern w:val="2"/>
                 <w:sz w:val="24"/>
-              </w:rPr>
-              <w:t>au quotidien</w:t>
-            </w:r>
-            <w:r>
-              <w:rPr>
+                <w:szCs w:val="24"/>
+                <w:lang w:val="fr-FR" w:eastAsia="fr-FR" w:bidi="ar-SA"/>
+              </w:rPr>
+              <w:t xml:space="preserve">Mon objectif au sein de ce stage, en espérant que ce dernier se déroule avec vous, est de m’améliorer pour mon futur dans le monde professionnel et la suite de ma formation. </w:t>
+            </w:r>
+          </w:p>
+          <w:p>
+            <w:pPr>
+              <w:pStyle w:val="Normal"/>
+              <w:widowControl/>
+              <w:spacing w:lineRule="auto" w:line="240" w:before="0" w:after="225"/>
+              <w:jc w:val="both"/>
+              <w:rPr>
+                <w:kern w:val="2"/>
+                <w:szCs w:val="24"/>
+                <w:lang w:val="fr-FR" w:eastAsia="fr-FR" w:bidi="ar-SA"/>
+              </w:rPr>
+            </w:pPr>
+            <w:r>
+              <w:rPr>
+                <w:kern w:val="2"/>
                 <w:sz w:val="24"/>
-              </w:rPr>
-              <w:t xml:space="preserve"> un bien-être physique mais aussi mental et me permet d’avancer au mieux dans ma vie tant au niveau personnel ou professionnel. </w:t>
-            </w:r>
-          </w:p>
-          <w:p>
-            <w:pPr>
-              <w:spacing w:after="255" w:line="240" w:lineRule="auto"/>
-              <w:jc w:val="both"/>
-            </w:pPr>
-            <w:r>
-              <w:rPr>
+                <w:szCs w:val="24"/>
+                <w:lang w:val="fr-FR" w:eastAsia="fr-FR" w:bidi="ar-SA"/>
+              </w:rPr>
+              <w:t>Étant vivement motivé d’avoir la chance d’intégrer votre univers, je reste à votre entière disposition pour répondre à chacune de vos questions.</w:t>
+            </w:r>
+          </w:p>
+          <w:p>
+            <w:pPr>
+              <w:pStyle w:val="Normal"/>
+              <w:widowControl/>
+              <w:spacing w:lineRule="auto" w:line="240" w:before="0" w:after="224"/>
+              <w:jc w:val="left"/>
+              <w:rPr>
+                <w:kern w:val="2"/>
+                <w:szCs w:val="24"/>
+                <w:lang w:val="fr-FR" w:eastAsia="fr-FR" w:bidi="ar-SA"/>
+              </w:rPr>
+            </w:pPr>
+            <w:r>
+              <w:rPr>
+                <w:kern w:val="2"/>
                 <w:sz w:val="24"/>
-              </w:rPr>
-              <w:t xml:space="preserve">Au sein d’une entreprise, je pense pouvoir apporter mon énergie et ma bonne humeur. Ne restant jamais sans rien faire et aimant constamment apprendre, j’espère pouvoir m’améliorer et découvrir de nouvelles choses. </w:t>
-            </w:r>
-          </w:p>
-          <w:p>
-            <w:pPr>
-              <w:spacing w:after="240" w:line="240" w:lineRule="auto"/>
-              <w:jc w:val="both"/>
-            </w:pPr>
-            <w:r>
-              <w:rPr>
-                <w:sz w:val="24"/>
-              </w:rPr>
-              <w:t xml:space="preserve">Mon objectif au sein de ce </w:t>
-            </w:r>
-            <w:r>
-              <w:rPr>
-                <w:sz w:val="24"/>
-              </w:rPr>
-              <w:t>stage, en</w:t>
-            </w:r>
-            <w:r>
-              <w:rPr>
-                <w:sz w:val="24"/>
-              </w:rPr>
-              <w:t xml:space="preserve"> espérant que ce dernier se déroule avec vous, est de m’améliorer pour mon futur dans le</w:t>
-            </w:r>
-            <w:r>
-              <w:rPr>
-                <w:sz w:val="24"/>
-              </w:rPr>
-              <w:t xml:space="preserve"> monde professionnel et la suite de ma formation. </w:t>
-            </w:r>
-          </w:p>
-          <w:p>
-            <w:pPr>
-              <w:spacing w:after="225" w:line="240" w:lineRule="auto"/>
-              <w:jc w:val="both"/>
-            </w:pPr>
-            <w:r>
-              <w:rPr>
-                <w:sz w:val="24"/>
-              </w:rPr>
-              <w:t>Étant vivement motivé d’avoir la chance d’intégrer votre univers, je reste à votre entière disposition pour répondre à chacune de vos questions.</w:t>
-            </w:r>
-          </w:p>
-          <w:p>
-            <w:pPr>
-              <w:spacing w:after="224" w:line="240" w:lineRule="auto"/>
-            </w:pPr>
-            <w:r>
-              <w:rPr>
-                <w:sz w:val="24"/>
+                <w:szCs w:val="24"/>
+                <w:lang w:val="fr-FR" w:eastAsia="fr-FR" w:bidi="ar-SA"/>
               </w:rPr>
               <w:t>Cordialement,</w:t>
             </w:r>
           </w:p>
           <w:p>
             <w:pPr>
-              <w:spacing w:after="0" w:line="240" w:lineRule="auto"/>
+              <w:pStyle w:val="Normal"/>
+              <w:widowControl/>
+              <w:spacing w:lineRule="auto" w:line="240" w:before="0" w:after="0"/>
+              <w:jc w:val="left"/>
+              <w:rPr>
+                <w:kern w:val="2"/>
+                <w:szCs w:val="24"/>
+                <w:lang w:val="fr-FR" w:eastAsia="fr-FR" w:bidi="ar-SA"/>
+              </w:rPr>
             </w:pPr>
             <w:r>
               <w:rPr>
                 <w:b/>
                 <w:color w:val="4F674F"/>
+                <w:kern w:val="2"/>
                 <w:sz w:val="24"/>
+                <w:szCs w:val="24"/>
+                <w:lang w:val="fr-FR" w:eastAsia="fr-FR" w:bidi="ar-SA"/>
               </w:rPr>
               <w:t>Maxime MONTOURO</w:t>
             </w:r>
@@ -447,26 +531,61 @@
               <w:right w:val="single" w:sz="6" w:space="0" w:color="4F674F"/>
             </w:tcBorders>
           </w:tcPr>
-          <w:p/>
+          <w:p>
+            <w:pPr>
+              <w:pStyle w:val="Normal"/>
+              <w:widowControl/>
+              <w:spacing w:before="0" w:after="0"/>
+              <w:jc w:val="left"/>
+              <w:rPr>
+                <w:kern w:val="2"/>
+                <w:szCs w:val="24"/>
+                <w:lang w:val="fr-FR" w:eastAsia="fr-FR" w:bidi="ar-SA"/>
+              </w:rPr>
+            </w:pPr>
+            <w:r>
+              <w:rPr>
+                <w:kern w:val="2"/>
+                <w:szCs w:val="24"/>
+                <w:lang w:val="fr-FR" w:eastAsia="fr-FR" w:bidi="ar-SA"/>
+              </w:rPr>
+            </w:r>
+          </w:p>
         </w:tc>
       </w:tr>
     </w:tbl>
-    <w:p/>
+    <w:p>
+      <w:pPr>
+        <w:pStyle w:val="Normal"/>
+        <w:widowControl/>
+        <w:bidi w:val="0"/>
+        <w:spacing w:lineRule="auto" w:line="259" w:before="0" w:after="160"/>
+        <w:jc w:val="left"/>
+        <w:rPr/>
+      </w:pPr>
+      <w:r>
+        <w:rPr/>
+      </w:r>
+    </w:p>
     <w:sectPr>
-      <w:pgSz w:w="11910" w:h="16838"/>
-      <w:pgMar w:top="555" w:right="1440" w:bottom="1440" w:left="1440" w:header="720" w:footer="720" w:gutter="0"/>
-      <w:cols w:space="720"/>
+      <w:type w:val="nextPage"/>
+      <w:pgSz w:w="11906" w:h="16838"/>
+      <w:pgMar w:left="1440" w:right="1440" w:gutter="0" w:header="0" w:top="555" w:footer="0" w:bottom="1440"/>
+      <w:pgNumType w:fmt="decimal"/>
+      <w:formProt w:val="false"/>
+      <w:textDirection w:val="lrTb"/>
+      <w:docGrid w:type="default" w:linePitch="100" w:charSpace="0"/>
     </w:sectPr>
   </w:body>
 </w:document>
 </file>
 
 <file path=word/styles.xml><?xml version="1.0" encoding="utf-8"?>
-<w:styles xmlns:mc="http://schemas.openxmlformats.org/markup-compatibility/2006" xmlns:r="http://schemas.openxmlformats.org/officeDocument/2006/relationships" xmlns:w="http://schemas.openxmlformats.org/wordprocessingml/2006/main" xmlns:w14="http://schemas.microsoft.com/office/word/2010/wordml" xmlns:w15="http://schemas.microsoft.com/office/word/2012/wordml" xmlns:w16cex="http://schemas.microsoft.com/office/word/2018/wordml/cex" xmlns:w16cid="http://schemas.microsoft.com/office/word/2016/wordml/cid" xmlns:w16="http://schemas.microsoft.com/office/word/2018/wordml" xmlns:w16sdtdh="http://schemas.microsoft.com/office/word/2020/wordml/sdtdatahash" xmlns:w16se="http://schemas.microsoft.com/office/word/2015/wordml/symex" mc:Ignorable="w14 w15 w16se w16cid w16 w16cex w16sdtdh">
+<w:styles xmlns:w="http://schemas.openxmlformats.org/wordprocessingml/2006/main" xmlns:w14="http://schemas.microsoft.com/office/word/2010/wordml" xmlns:mc="http://schemas.openxmlformats.org/markup-compatibility/2006" mc:Ignorable="w14">
   <w:docDefaults>
     <w:rPrDefault>
       <w:rPr>
-        <w:rFonts w:asciiTheme="minorHAnsi" w:eastAsiaTheme="minorEastAsia" w:hAnsiTheme="minorHAnsi" w:cstheme="minorBidi"/>
+        <w:rFonts w:ascii="Aptos" w:hAnsi="Aptos" w:eastAsia="" w:cs="" w:asciiTheme="minorHAnsi" w:cstheme="minorBidi" w:eastAsiaTheme="minorEastAsia" w:hAnsiTheme="minorHAnsi"/>
         <w:kern w:val="2"/>
         <w:sz w:val="24"/>
         <w:szCs w:val="24"/>
@@ -476,21 +595,21 @@
     </w:rPrDefault>
     <w:pPrDefault>
       <w:pPr>
-        <w:spacing w:after="160" w:line="278" w:lineRule="auto"/>
+        <w:suppressAutoHyphens w:val="true"/>
       </w:pPr>
     </w:pPrDefault>
   </w:docDefaults>
   <w:latentStyles w:defLockedState="0" w:defUIPriority="99" w:defSemiHidden="0" w:defUnhideWhenUsed="0" w:defQFormat="0" w:count="376">
     <w:lsdException w:name="Normal" w:uiPriority="0" w:qFormat="1"/>
     <w:lsdException w:name="heading 1" w:uiPriority="9" w:qFormat="1"/>
-    <w:lsdException w:name="heading 2" w:semiHidden="1" w:uiPriority="9" w:unhideWhenUsed="1" w:qFormat="1"/>
-    <w:lsdException w:name="heading 3" w:semiHidden="1" w:uiPriority="9" w:unhideWhenUsed="1" w:qFormat="1"/>
-    <w:lsdException w:name="heading 4" w:semiHidden="1" w:uiPriority="9" w:unhideWhenUsed="1" w:qFormat="1"/>
-    <w:lsdException w:name="heading 5" w:semiHidden="1" w:uiPriority="9" w:unhideWhenUsed="1" w:qFormat="1"/>
-    <w:lsdException w:name="heading 6" w:semiHidden="1" w:uiPriority="9" w:unhideWhenUsed="1" w:qFormat="1"/>
-    <w:lsdException w:name="heading 7" w:semiHidden="1" w:uiPriority="9" w:unhideWhenUsed="1" w:qFormat="1"/>
-    <w:lsdException w:name="heading 8" w:semiHidden="1" w:uiPriority="9" w:unhideWhenUsed="1" w:qFormat="1"/>
-    <w:lsdException w:name="heading 9" w:semiHidden="1" w:uiPriority="9" w:unhideWhenUsed="1" w:qFormat="1"/>
+    <w:lsdException w:name="heading 2" w:uiPriority="9" w:semiHidden="1" w:unhideWhenUsed="1" w:qFormat="1"/>
+    <w:lsdException w:name="heading 3" w:uiPriority="9" w:semiHidden="1" w:unhideWhenUsed="1" w:qFormat="1"/>
+    <w:lsdException w:name="heading 4" w:uiPriority="9" w:semiHidden="1" w:unhideWhenUsed="1" w:qFormat="1"/>
+    <w:lsdException w:name="heading 5" w:uiPriority="9" w:semiHidden="1" w:unhideWhenUsed="1" w:qFormat="1"/>
+    <w:lsdException w:name="heading 6" w:uiPriority="9" w:semiHidden="1" w:unhideWhenUsed="1" w:qFormat="1"/>
+    <w:lsdException w:name="heading 7" w:uiPriority="9" w:semiHidden="1" w:unhideWhenUsed="1" w:qFormat="1"/>
+    <w:lsdException w:name="heading 8" w:uiPriority="9" w:semiHidden="1" w:unhideWhenUsed="1" w:qFormat="1"/>
+    <w:lsdException w:name="heading 9" w:uiPriority="9" w:semiHidden="1" w:unhideWhenUsed="1" w:qFormat="1"/>
     <w:lsdException w:name="index 1" w:semiHidden="1" w:unhideWhenUsed="1"/>
     <w:lsdException w:name="index 2" w:semiHidden="1" w:unhideWhenUsed="1"/>
     <w:lsdException w:name="index 3" w:semiHidden="1" w:unhideWhenUsed="1"/>
@@ -500,22 +619,22 @@
     <w:lsdException w:name="index 7" w:semiHidden="1" w:unhideWhenUsed="1"/>
     <w:lsdException w:name="index 8" w:semiHidden="1" w:unhideWhenUsed="1"/>
     <w:lsdException w:name="index 9" w:semiHidden="1" w:unhideWhenUsed="1"/>
-    <w:lsdException w:name="toc 1" w:semiHidden="1" w:uiPriority="39" w:unhideWhenUsed="1"/>
-    <w:lsdException w:name="toc 2" w:semiHidden="1" w:uiPriority="39" w:unhideWhenUsed="1"/>
-    <w:lsdException w:name="toc 3" w:semiHidden="1" w:uiPriority="39" w:unhideWhenUsed="1"/>
-    <w:lsdException w:name="toc 4" w:semiHidden="1" w:uiPriority="39" w:unhideWhenUsed="1"/>
-    <w:lsdException w:name="toc 5" w:semiHidden="1" w:uiPriority="39" w:unhideWhenUsed="1"/>
-    <w:lsdException w:name="toc 6" w:semiHidden="1" w:uiPriority="39" w:unhideWhenUsed="1"/>
-    <w:lsdException w:name="toc 7" w:semiHidden="1" w:uiPriority="39" w:unhideWhenUsed="1"/>
-    <w:lsdException w:name="toc 8" w:semiHidden="1" w:uiPriority="39" w:unhideWhenUsed="1"/>
-    <w:lsdException w:name="toc 9" w:semiHidden="1" w:uiPriority="39" w:unhideWhenUsed="1"/>
+    <w:lsdException w:name="toc 1" w:uiPriority="39" w:semiHidden="1" w:unhideWhenUsed="1"/>
+    <w:lsdException w:name="toc 2" w:uiPriority="39" w:semiHidden="1" w:unhideWhenUsed="1"/>
+    <w:lsdException w:name="toc 3" w:uiPriority="39" w:semiHidden="1" w:unhideWhenUsed="1"/>
+    <w:lsdException w:name="toc 4" w:uiPriority="39" w:semiHidden="1" w:unhideWhenUsed="1"/>
+    <w:lsdException w:name="toc 5" w:uiPriority="39" w:semiHidden="1" w:unhideWhenUsed="1"/>
+    <w:lsdException w:name="toc 6" w:uiPriority="39" w:semiHidden="1" w:unhideWhenUsed="1"/>
+    <w:lsdException w:name="toc 7" w:uiPriority="39" w:semiHidden="1" w:unhideWhenUsed="1"/>
+    <w:lsdException w:name="toc 8" w:uiPriority="39" w:semiHidden="1" w:unhideWhenUsed="1"/>
+    <w:lsdException w:name="toc 9" w:uiPriority="39" w:semiHidden="1" w:unhideWhenUsed="1"/>
     <w:lsdException w:name="Normal Indent" w:semiHidden="1" w:unhideWhenUsed="1"/>
     <w:lsdException w:name="footnote text" w:semiHidden="1" w:unhideWhenUsed="1"/>
     <w:lsdException w:name="annotation text" w:semiHidden="1" w:unhideWhenUsed="1"/>
     <w:lsdException w:name="header" w:semiHidden="1" w:unhideWhenUsed="1"/>
     <w:lsdException w:name="footer" w:semiHidden="1" w:unhideWhenUsed="1"/>
     <w:lsdException w:name="index heading" w:semiHidden="1" w:unhideWhenUsed="1"/>
-    <w:lsdException w:name="caption" w:semiHidden="1" w:uiPriority="35" w:unhideWhenUsed="1" w:qFormat="1"/>
+    <w:lsdException w:name="caption" w:uiPriority="35" w:semiHidden="1" w:unhideWhenUsed="1" w:qFormat="1"/>
     <w:lsdException w:name="table of figures" w:semiHidden="1" w:unhideWhenUsed="1"/>
     <w:lsdException w:name="envelope address" w:semiHidden="1" w:unhideWhenUsed="1"/>
     <w:lsdException w:name="envelope return" w:semiHidden="1" w:unhideWhenUsed="1"/>
@@ -546,7 +665,7 @@
     <w:lsdException w:name="Title" w:uiPriority="10" w:qFormat="1"/>
     <w:lsdException w:name="Closing" w:semiHidden="1" w:unhideWhenUsed="1"/>
     <w:lsdException w:name="Signature" w:semiHidden="1" w:unhideWhenUsed="1"/>
-    <w:lsdException w:name="Default Paragraph Font" w:semiHidden="1" w:uiPriority="1" w:unhideWhenUsed="1"/>
+    <w:lsdException w:name="Default Paragraph Font" w:uiPriority="1" w:semiHidden="1" w:unhideWhenUsed="1"/>
     <w:lsdException w:name="Body Text" w:semiHidden="1" w:unhideWhenUsed="1"/>
     <w:lsdException w:name="Body Text Indent" w:semiHidden="1" w:unhideWhenUsed="1"/>
     <w:lsdException w:name="List Continue" w:semiHidden="1" w:unhideWhenUsed="1"/>
@@ -746,8 +865,8 @@
     <w:lsdException w:name="Subtle Reference" w:uiPriority="31" w:qFormat="1"/>
     <w:lsdException w:name="Intense Reference" w:uiPriority="32" w:qFormat="1"/>
     <w:lsdException w:name="Book Title" w:uiPriority="33" w:qFormat="1"/>
-    <w:lsdException w:name="Bibliography" w:semiHidden="1" w:uiPriority="37" w:unhideWhenUsed="1"/>
-    <w:lsdException w:name="TOC Heading" w:semiHidden="1" w:uiPriority="39" w:unhideWhenUsed="1" w:qFormat="1"/>
+    <w:lsdException w:name="Bibliography" w:uiPriority="37" w:semiHidden="1" w:unhideWhenUsed="1"/>
+    <w:lsdException w:name="TOC Heading" w:uiPriority="39" w:semiHidden="1" w:unhideWhenUsed="1" w:qFormat="1"/>
     <w:lsdException w:name="Plain Table 1" w:uiPriority="41"/>
     <w:lsdException w:name="Plain Table 2" w:uiPriority="42"/>
     <w:lsdException w:name="Plain Table 3" w:uiPriority="43"/>
@@ -858,23 +977,120 @@
     <w:lsdException w:name="Unresolved Mention" w:semiHidden="1" w:unhideWhenUsed="1"/>
     <w:lsdException w:name="Smart Link" w:semiHidden="1" w:unhideWhenUsed="1"/>
   </w:latentStyles>
-  <w:style w:type="paragraph" w:default="1" w:styleId="Normal">
+  <w:style w:type="paragraph" w:styleId="Normal" w:default="1">
     <w:name w:val="Normal"/>
     <w:qFormat/>
     <w:pPr>
-      <w:spacing w:line="259" w:lineRule="auto"/>
+      <w:widowControl/>
+      <w:bidi w:val="0"/>
+      <w:spacing w:lineRule="auto" w:line="259" w:before="0" w:after="160"/>
+      <w:jc w:val="left"/>
     </w:pPr>
     <w:rPr>
-      <w:rFonts w:ascii="Calibri" w:eastAsia="Calibri" w:hAnsi="Calibri" w:cs="Calibri"/>
+      <w:rFonts w:ascii="Calibri" w:hAnsi="Calibri" w:eastAsia="Calibri" w:cs="Calibri"/>
       <w:color w:val="000000"/>
+      <w:kern w:val="2"/>
       <w:sz w:val="22"/>
+      <w:szCs w:val="24"/>
+      <w:lang w:val="fr-FR" w:eastAsia="fr-FR" w:bidi="ar-SA"/>
     </w:rPr>
   </w:style>
-  <w:style w:type="character" w:default="1" w:styleId="Policepardfaut">
+  <w:style w:type="character" w:styleId="DefaultParagraphFont" w:default="1">
     <w:name w:val="Default Paragraph Font"/>
     <w:uiPriority w:val="1"/>
     <w:semiHidden/>
     <w:unhideWhenUsed/>
+    <w:qFormat/>
+    <w:rPr/>
+  </w:style>
+  <w:style w:type="character" w:styleId="InternetLink">
+    <w:name w:val="Hyperlink"/>
+    <w:basedOn w:val="DefaultParagraphFont"/>
+    <w:uiPriority w:val="99"/>
+    <w:unhideWhenUsed/>
+    <w:rsid w:val="00ee40ea"/>
+    <w:rPr>
+      <w:color w:val="467886" w:themeColor="hyperlink"/>
+      <w:u w:val="single"/>
+    </w:rPr>
+  </w:style>
+  <w:style w:type="character" w:styleId="UnresolvedMention">
+    <w:name w:val="Unresolved Mention"/>
+    <w:basedOn w:val="DefaultParagraphFont"/>
+    <w:uiPriority w:val="99"/>
+    <w:semiHidden/>
+    <w:unhideWhenUsed/>
+    <w:qFormat/>
+    <w:rsid w:val="00ee40ea"/>
+    <w:rPr>
+      <w:color w:val="605E5C"/>
+      <w:shd w:fill="E1DFDD" w:val="clear"/>
+    </w:rPr>
+  </w:style>
+  <w:style w:type="paragraph" w:styleId="Heading">
+    <w:name w:val="Heading"/>
+    <w:basedOn w:val="Normal"/>
+    <w:next w:val="TextBody"/>
+    <w:qFormat/>
+    <w:pPr>
+      <w:keepNext w:val="true"/>
+      <w:spacing w:before="240" w:after="120"/>
+    </w:pPr>
+    <w:rPr>
+      <w:rFonts w:ascii="Liberation Sans" w:hAnsi="Liberation Sans" w:eastAsia="Noto Serif CJK HK" w:cs="Noto Serif Devanagari"/>
+      <w:sz w:val="28"/>
+      <w:szCs w:val="28"/>
+    </w:rPr>
+  </w:style>
+  <w:style w:type="paragraph" w:styleId="TextBody">
+    <w:name w:val="Body Text"/>
+    <w:basedOn w:val="Normal"/>
+    <w:pPr>
+      <w:spacing w:lineRule="auto" w:line="276" w:before="0" w:after="140"/>
+    </w:pPr>
+    <w:rPr/>
+  </w:style>
+  <w:style w:type="paragraph" w:styleId="List">
+    <w:name w:val="List"/>
+    <w:basedOn w:val="TextBody"/>
+    <w:pPr/>
+    <w:rPr>
+      <w:rFonts w:cs="Noto Serif Devanagari"/>
+    </w:rPr>
+  </w:style>
+  <w:style w:type="paragraph" w:styleId="Caption">
+    <w:name w:val="Caption"/>
+    <w:basedOn w:val="Normal"/>
+    <w:qFormat/>
+    <w:pPr>
+      <w:suppressLineNumbers/>
+      <w:spacing w:before="120" w:after="120"/>
+    </w:pPr>
+    <w:rPr>
+      <w:rFonts w:cs="Noto Serif Devanagari"/>
+      <w:i/>
+      <w:iCs/>
+      <w:sz w:val="24"/>
+      <w:szCs w:val="24"/>
+    </w:rPr>
+  </w:style>
+  <w:style w:type="paragraph" w:styleId="Index">
+    <w:name w:val="Index"/>
+    <w:basedOn w:val="Normal"/>
+    <w:qFormat/>
+    <w:pPr>
+      <w:suppressLineNumbers/>
+    </w:pPr>
+    <w:rPr>
+      <w:rFonts w:cs="Noto Serif Devanagari"/>
+    </w:rPr>
+  </w:style>
+  <w:style w:type="numbering" w:styleId="NoList" w:default="1">
+    <w:name w:val="No List"/>
+    <w:uiPriority w:val="99"/>
+    <w:semiHidden/>
+    <w:unhideWhenUsed/>
+    <w:qFormat/>
   </w:style>
   <w:style w:type="table" w:default="1" w:styleId="TableauNormal">
     <w:name w:val="Normal Table"/>
@@ -882,7 +1098,6 @@
     <w:semiHidden/>
     <w:unhideWhenUsed/>
     <w:tblPr>
-      <w:tblInd w:w="0" w:type="dxa"/>
       <w:tblCellMar>
         <w:top w:w="0" w:type="dxa"/>
         <w:left w:w="108" w:type="dxa"/>
@@ -890,12 +1105,6 @@
         <w:right w:w="108" w:type="dxa"/>
       </w:tblCellMar>
     </w:tblPr>
-  </w:style>
-  <w:style w:type="numbering" w:default="1" w:styleId="Aucuneliste">
-    <w:name w:val="No List"/>
-    <w:uiPriority w:val="99"/>
-    <w:semiHidden/>
-    <w:unhideWhenUsed/>
   </w:style>
   <w:style w:type="table" w:customStyle="1" w:styleId="TableGrid">
     <w:name w:val="TableGrid"/>
@@ -910,29 +1119,6 @@
         <w:right w:w="0" w:type="dxa"/>
       </w:tblCellMar>
     </w:tblPr>
-  </w:style>
-  <w:style w:type="character" w:styleId="Lienhypertexte">
-    <w:name w:val="Hyperlink"/>
-    <w:basedOn w:val="Policepardfaut"/>
-    <w:uiPriority w:val="99"/>
-    <w:unhideWhenUsed/>
-    <w:rsid w:val="00EE40EA"/>
-    <w:rPr>
-      <w:color w:val="467886" w:themeColor="hyperlink"/>
-      <w:u w:val="single"/>
-    </w:rPr>
-  </w:style>
-  <w:style w:type="character" w:styleId="Mentionnonrsolue">
-    <w:name w:val="Unresolved Mention"/>
-    <w:basedOn w:val="Policepardfaut"/>
-    <w:uiPriority w:val="99"/>
-    <w:semiHidden/>
-    <w:unhideWhenUsed/>
-    <w:rsid w:val="00EE40EA"/>
-    <w:rPr>
-      <w:color w:val="605E5C"/>
-      <w:shd w:val="clear" w:color="auto" w:fill="E1DFDD"/>
-    </w:rPr>
   </w:style>
 </w:styles>
 </file>

</xml_diff>